<commit_message>
made some report changes
</commit_message>
<xml_diff>
--- a/report.docx
+++ b/report.docx
@@ -17,9 +17,9 @@
           <w:noProof/>
         </w:rPr>
         <w:drawing>
-          <wp:inline distT="0" distB="0" distL="0" distR="0" wp14:anchorId="41B2DC6D" wp14:editId="0912F301">
-            <wp:extent cx="5943600" cy="2979420"/>
-            <wp:effectExtent l="0" t="0" r="0" b="0"/>
+          <wp:inline distT="0" distB="0" distL="0" distR="0" wp14:anchorId="7997BB42" wp14:editId="5629A4E7">
+            <wp:extent cx="5943600" cy="3095625"/>
+            <wp:effectExtent l="0" t="0" r="0" b="9525"/>
             <wp:docPr id="1" name="Picture 1"/>
             <wp:cNvGraphicFramePr>
               <a:graphicFrameLocks xmlns:a="http://schemas.openxmlformats.org/drawingml/2006/main" noChangeAspect="1"/>
@@ -40,7 +40,7 @@
                   <pic:spPr>
                     <a:xfrm>
                       <a:off x="0" y="0"/>
-                      <a:ext cx="5943600" cy="2979420"/>
+                      <a:ext cx="5943600" cy="3095625"/>
                     </a:xfrm>
                     <a:prstGeom prst="rect">
                       <a:avLst/>
@@ -264,8 +264,51 @@
           <w:color w:val="2D3B45"/>
           <w:shd w:val="clear" w:color="auto" w:fill="FFFFFF"/>
         </w:rPr>
-        <w:t>: None</w:t>
-      </w:r>
+        <w:t xml:space="preserve">: </w:t>
+      </w:r>
+    </w:p>
+    <w:p>
+      <w:pPr>
+        <w:rPr>
+          <w:rFonts w:ascii="Helvetica" w:hAnsi="Helvetica" w:cs="Helvetica"/>
+          <w:color w:val="2D3B45"/>
+          <w:shd w:val="clear" w:color="auto" w:fill="FFFFFF"/>
+        </w:rPr>
+      </w:pPr>
+      <w:r>
+        <w:rPr>
+          <w:rFonts w:ascii="Helvetica" w:hAnsi="Helvetica" w:cs="Helvetica"/>
+          <w:color w:val="2D3B45"/>
+          <w:shd w:val="clear" w:color="auto" w:fill="FFFFFF"/>
+        </w:rPr>
+        <w:t>Completed Registration Page</w:t>
+      </w:r>
+    </w:p>
+    <w:p>
+      <w:pPr>
+        <w:rPr>
+          <w:rFonts w:ascii="Helvetica" w:hAnsi="Helvetica" w:cs="Helvetica"/>
+          <w:color w:val="2D3B45"/>
+          <w:shd w:val="clear" w:color="auto" w:fill="FFFFFF"/>
+        </w:rPr>
+      </w:pPr>
+      <w:r>
+        <w:rPr>
+          <w:rFonts w:ascii="Helvetica" w:hAnsi="Helvetica" w:cs="Helvetica"/>
+          <w:color w:val="2D3B45"/>
+          <w:shd w:val="clear" w:color="auto" w:fill="FFFFFF"/>
+        </w:rPr>
+        <w:t>Applied salt and hashing for storage of password.</w:t>
+      </w:r>
+    </w:p>
+    <w:p>
+      <w:pPr>
+        <w:rPr>
+          <w:rFonts w:ascii="Helvetica" w:hAnsi="Helvetica" w:cs="Helvetica"/>
+          <w:color w:val="2D3B45"/>
+          <w:shd w:val="clear" w:color="auto" w:fill="FFFFFF"/>
+        </w:rPr>
+      </w:pPr>
       <w:r>
         <w:rPr>
           <w:rFonts w:ascii="Helvetica" w:hAnsi="Helvetica" w:cs="Helvetica"/>
@@ -273,6 +316,14 @@
           <w:shd w:val="clear" w:color="auto" w:fill="FFFFFF"/>
         </w:rPr>
         <w:t xml:space="preserve"> </w:t>
+      </w:r>
+      <w:r>
+        <w:rPr>
+          <w:rFonts w:ascii="Helvetica" w:hAnsi="Helvetica" w:cs="Helvetica"/>
+          <w:color w:val="2D3B45"/>
+          <w:shd w:val="clear" w:color="auto" w:fill="FFFFFF"/>
+        </w:rPr>
+        <w:t>Implemented Dynamic Contact Us form.</w:t>
       </w:r>
     </w:p>
     <w:p>
@@ -370,8 +421,6 @@
         </w:rPr>
         <w:t>MongoDB database and work with async tasks</w:t>
       </w:r>
-      <w:bookmarkStart w:id="0" w:name="_GoBack"/>
-      <w:bookmarkEnd w:id="0"/>
       <w:r>
         <w:rPr>
           <w:rFonts w:ascii="Helvetica" w:hAnsi="Helvetica" w:cs="Helvetica"/>
@@ -409,6 +458,29 @@
           <w:shd w:val="clear" w:color="auto" w:fill="FFFFFF"/>
         </w:rPr>
         <w:t>.</w:t>
+      </w:r>
+    </w:p>
+    <w:p>
+      <w:pPr>
+        <w:pStyle w:val="ListParagraph"/>
+        <w:numPr>
+          <w:ilvl w:val="0"/>
+          <w:numId w:val="3"/>
+        </w:numPr>
+        <w:rPr>
+          <w:rFonts w:ascii="Helvetica" w:hAnsi="Helvetica" w:cs="Helvetica"/>
+          <w:color w:val="2D3B45"/>
+          <w:shd w:val="clear" w:color="auto" w:fill="FFFFFF"/>
+        </w:rPr>
+      </w:pPr>
+      <w:r>
+        <w:rPr>
+          <w:rFonts w:ascii="Helvetica" w:hAnsi="Helvetica" w:cs="Helvetica"/>
+          <w:color w:val="2D3B45"/>
+          <w:shd w:val="clear" w:color="auto" w:fill="FFFFFF"/>
+        </w:rPr>
+        <w:lastRenderedPageBreak/>
+        <w:t>It was important to check all kinds of security flaw and implement proper security validations.</w:t>
       </w:r>
     </w:p>
     <w:p>
@@ -443,6 +515,11 @@
           <w:ilvl w:val="0"/>
           <w:numId w:val="2"/>
         </w:numPr>
+        <w:rPr>
+          <w:rStyle w:val="Hyperlink"/>
+          <w:color w:val="auto"/>
+          <w:u w:val="none"/>
+        </w:rPr>
       </w:pPr>
       <w:hyperlink r:id="rId7" w:history="1">
         <w:r>
@@ -452,6 +529,25 @@
           <w:t>https://www.goldsgym.com/</w:t>
         </w:r>
       </w:hyperlink>
+    </w:p>
+    <w:p>
+      <w:pPr>
+        <w:pStyle w:val="ListParagraph"/>
+        <w:numPr>
+          <w:ilvl w:val="0"/>
+          <w:numId w:val="2"/>
+        </w:numPr>
+      </w:pPr>
+      <w:hyperlink r:id="rId8" w:history="1">
+        <w:r>
+          <w:rPr>
+            <w:rStyle w:val="Hyperlink"/>
+          </w:rPr>
+          <w:t>https://express-validator.github.io/docs/</w:t>
+        </w:r>
+      </w:hyperlink>
+      <w:bookmarkStart w:id="0" w:name="_GoBack"/>
+      <w:bookmarkEnd w:id="0"/>
     </w:p>
     <w:p>
       <w:pPr>

</xml_diff>